<commit_message>
split mutli outcome while loop
</commit_message>
<xml_diff>
--- a/p3 voe protocol v7.docx
+++ b/p3 voe protocol v7.docx
@@ -1844,8 +1844,8 @@
         <w:tblLook w:val="04a0" w:noHBand="0" w:noVBand="1" w:firstColumn="1" w:lastRow="0" w:lastColumn="0" w:firstRow="1"/>
       </w:tblPr>
       <w:tblGrid>
-        <w:gridCol w:w="2543"/>
-        <w:gridCol w:w="7374"/>
+        <w:gridCol w:w="2542"/>
+        <w:gridCol w:w="7375"/>
       </w:tblGrid>
       <w:tr>
         <w:trPr/>
@@ -1886,7 +1886,7 @@
         <w:trPr/>
         <w:tc>
           <w:tcPr>
-            <w:tcW w:w="2543" w:type="dxa"/>
+            <w:tcW w:w="2542" w:type="dxa"/>
             <w:tcBorders/>
           </w:tcPr>
           <w:p>
@@ -1917,7 +1917,7 @@
         </w:tc>
         <w:tc>
           <w:tcPr>
-            <w:tcW w:w="7374" w:type="dxa"/>
+            <w:tcW w:w="7375" w:type="dxa"/>
             <w:tcBorders/>
           </w:tcPr>
           <w:p>
@@ -1990,7 +1990,7 @@
         <w:trPr/>
         <w:tc>
           <w:tcPr>
-            <w:tcW w:w="2543" w:type="dxa"/>
+            <w:tcW w:w="2542" w:type="dxa"/>
             <w:tcBorders/>
           </w:tcPr>
           <w:p>
@@ -2021,7 +2021,7 @@
         </w:tc>
         <w:tc>
           <w:tcPr>
-            <w:tcW w:w="7374" w:type="dxa"/>
+            <w:tcW w:w="7375" w:type="dxa"/>
             <w:tcBorders/>
           </w:tcPr>
           <w:p>
@@ -2094,7 +2094,7 @@
         <w:trPr/>
         <w:tc>
           <w:tcPr>
-            <w:tcW w:w="2543" w:type="dxa"/>
+            <w:tcW w:w="2542" w:type="dxa"/>
             <w:tcBorders/>
           </w:tcPr>
           <w:p>
@@ -2125,7 +2125,7 @@
         </w:tc>
         <w:tc>
           <w:tcPr>
-            <w:tcW w:w="7374" w:type="dxa"/>
+            <w:tcW w:w="7375" w:type="dxa"/>
             <w:tcBorders/>
           </w:tcPr>
           <w:p>
@@ -2198,7 +2198,7 @@
         <w:trPr/>
         <w:tc>
           <w:tcPr>
-            <w:tcW w:w="2543" w:type="dxa"/>
+            <w:tcW w:w="2542" w:type="dxa"/>
             <w:tcBorders/>
           </w:tcPr>
           <w:p>
@@ -2229,7 +2229,7 @@
         </w:tc>
         <w:tc>
           <w:tcPr>
-            <w:tcW w:w="7374" w:type="dxa"/>
+            <w:tcW w:w="7375" w:type="dxa"/>
             <w:tcBorders/>
           </w:tcPr>
           <w:p>
@@ -2337,7 +2337,7 @@
         <w:trPr/>
         <w:tc>
           <w:tcPr>
-            <w:tcW w:w="2543" w:type="dxa"/>
+            <w:tcW w:w="2542" w:type="dxa"/>
             <w:tcBorders/>
           </w:tcPr>
           <w:p>
@@ -2368,7 +2368,7 @@
         </w:tc>
         <w:tc>
           <w:tcPr>
-            <w:tcW w:w="7374" w:type="dxa"/>
+            <w:tcW w:w="7375" w:type="dxa"/>
             <w:tcBorders/>
           </w:tcPr>
           <w:p>
@@ -2473,7 +2473,7 @@
         <w:trPr/>
         <w:tc>
           <w:tcPr>
-            <w:tcW w:w="2543" w:type="dxa"/>
+            <w:tcW w:w="2542" w:type="dxa"/>
             <w:tcBorders/>
           </w:tcPr>
           <w:p>
@@ -2504,7 +2504,7 @@
         </w:tc>
         <w:tc>
           <w:tcPr>
-            <w:tcW w:w="7374" w:type="dxa"/>
+            <w:tcW w:w="7375" w:type="dxa"/>
             <w:tcBorders/>
           </w:tcPr>
           <w:p>
@@ -2609,7 +2609,7 @@
         <w:trPr/>
         <w:tc>
           <w:tcPr>
-            <w:tcW w:w="2543" w:type="dxa"/>
+            <w:tcW w:w="2542" w:type="dxa"/>
             <w:tcBorders/>
           </w:tcPr>
           <w:p>
@@ -2640,7 +2640,7 @@
         </w:tc>
         <w:tc>
           <w:tcPr>
-            <w:tcW w:w="7374" w:type="dxa"/>
+            <w:tcW w:w="7375" w:type="dxa"/>
             <w:tcBorders/>
           </w:tcPr>
           <w:p>
@@ -2873,7 +2873,7 @@
         <w:trPr/>
         <w:tc>
           <w:tcPr>
-            <w:tcW w:w="2543" w:type="dxa"/>
+            <w:tcW w:w="2542" w:type="dxa"/>
             <w:tcBorders/>
           </w:tcPr>
           <w:p>
@@ -2904,7 +2904,7 @@
         </w:tc>
         <w:tc>
           <w:tcPr>
-            <w:tcW w:w="7374" w:type="dxa"/>
+            <w:tcW w:w="7375" w:type="dxa"/>
             <w:tcBorders/>
           </w:tcPr>
           <w:p>
@@ -2977,7 +2977,7 @@
         <w:trPr/>
         <w:tc>
           <w:tcPr>
-            <w:tcW w:w="2543" w:type="dxa"/>
+            <w:tcW w:w="2542" w:type="dxa"/>
             <w:tcBorders/>
           </w:tcPr>
           <w:p>
@@ -3008,7 +3008,7 @@
         </w:tc>
         <w:tc>
           <w:tcPr>
-            <w:tcW w:w="7374" w:type="dxa"/>
+            <w:tcW w:w="7375" w:type="dxa"/>
             <w:tcBorders/>
           </w:tcPr>
           <w:p>
@@ -3145,7 +3145,7 @@
         <w:trPr/>
         <w:tc>
           <w:tcPr>
-            <w:tcW w:w="2543" w:type="dxa"/>
+            <w:tcW w:w="2542" w:type="dxa"/>
             <w:tcBorders/>
           </w:tcPr>
           <w:p>
@@ -3176,7 +3176,7 @@
         </w:tc>
         <w:tc>
           <w:tcPr>
-            <w:tcW w:w="7374" w:type="dxa"/>
+            <w:tcW w:w="7375" w:type="dxa"/>
             <w:tcBorders/>
           </w:tcPr>
           <w:p>
@@ -3249,7 +3249,7 @@
         <w:trPr/>
         <w:tc>
           <w:tcPr>
-            <w:tcW w:w="2543" w:type="dxa"/>
+            <w:tcW w:w="2542" w:type="dxa"/>
             <w:tcBorders/>
           </w:tcPr>
           <w:p>
@@ -3280,7 +3280,7 @@
         </w:tc>
         <w:tc>
           <w:tcPr>
-            <w:tcW w:w="7374" w:type="dxa"/>
+            <w:tcW w:w="7375" w:type="dxa"/>
             <w:tcBorders/>
           </w:tcPr>
           <w:p>
@@ -3385,7 +3385,7 @@
         <w:trPr/>
         <w:tc>
           <w:tcPr>
-            <w:tcW w:w="2543" w:type="dxa"/>
+            <w:tcW w:w="2542" w:type="dxa"/>
             <w:tcBorders/>
           </w:tcPr>
           <w:p>
@@ -3416,7 +3416,7 @@
         </w:tc>
         <w:tc>
           <w:tcPr>
-            <w:tcW w:w="7374" w:type="dxa"/>
+            <w:tcW w:w="7375" w:type="dxa"/>
             <w:tcBorders/>
           </w:tcPr>
           <w:p>
@@ -3526,7 +3526,7 @@
         <w:trPr/>
         <w:tc>
           <w:tcPr>
-            <w:tcW w:w="2543" w:type="dxa"/>
+            <w:tcW w:w="2542" w:type="dxa"/>
             <w:tcBorders/>
           </w:tcPr>
           <w:p>
@@ -3557,7 +3557,7 @@
         </w:tc>
         <w:tc>
           <w:tcPr>
-            <w:tcW w:w="7374" w:type="dxa"/>
+            <w:tcW w:w="7375" w:type="dxa"/>
             <w:tcBorders/>
           </w:tcPr>
           <w:p>
@@ -3689,7 +3689,7 @@
         <w:trPr/>
         <w:tc>
           <w:tcPr>
-            <w:tcW w:w="2543" w:type="dxa"/>
+            <w:tcW w:w="2542" w:type="dxa"/>
             <w:tcBorders/>
           </w:tcPr>
           <w:p>
@@ -3720,7 +3720,7 @@
         </w:tc>
         <w:tc>
           <w:tcPr>
-            <w:tcW w:w="7374" w:type="dxa"/>
+            <w:tcW w:w="7375" w:type="dxa"/>
             <w:tcBorders/>
           </w:tcPr>
           <w:p>
@@ -3793,7 +3793,7 @@
         <w:trPr/>
         <w:tc>
           <w:tcPr>
-            <w:tcW w:w="2543" w:type="dxa"/>
+            <w:tcW w:w="2542" w:type="dxa"/>
             <w:tcBorders/>
           </w:tcPr>
           <w:p>
@@ -3824,7 +3824,7 @@
         </w:tc>
         <w:tc>
           <w:tcPr>
-            <w:tcW w:w="7374" w:type="dxa"/>
+            <w:tcW w:w="7375" w:type="dxa"/>
             <w:tcBorders/>
           </w:tcPr>
           <w:p>
@@ -3898,7 +3898,7 @@
         <w:trPr/>
         <w:tc>
           <w:tcPr>
-            <w:tcW w:w="2543" w:type="dxa"/>
+            <w:tcW w:w="2542" w:type="dxa"/>
             <w:tcBorders/>
           </w:tcPr>
           <w:p>
@@ -3929,7 +3929,7 @@
         </w:tc>
         <w:tc>
           <w:tcPr>
-            <w:tcW w:w="7374" w:type="dxa"/>
+            <w:tcW w:w="7375" w:type="dxa"/>
             <w:tcBorders/>
           </w:tcPr>
           <w:p>
@@ -4034,7 +4034,7 @@
         <w:trPr/>
         <w:tc>
           <w:tcPr>
-            <w:tcW w:w="2543" w:type="dxa"/>
+            <w:tcW w:w="2542" w:type="dxa"/>
             <w:tcBorders/>
           </w:tcPr>
           <w:p>
@@ -4065,7 +4065,7 @@
         </w:tc>
         <w:tc>
           <w:tcPr>
-            <w:tcW w:w="7374" w:type="dxa"/>
+            <w:tcW w:w="7375" w:type="dxa"/>
             <w:tcBorders/>
           </w:tcPr>
           <w:p>
@@ -4080,10 +4080,11 @@
               <w:contextualSpacing/>
               <w:jc w:val="left"/>
               <w:rPr>
-                <w:rFonts w:ascii="Calibri" w:hAnsi="Calibri" w:eastAsia="Calibri" w:cs=""/>
-                <w:kern w:val="0"/>
-                <w:sz w:val="22"/>
-                <w:szCs w:val="22"/>
+                <w:rFonts w:eastAsia="Calibri" w:cs=""/>
+                <w:kern w:val="0"/>
+                <w:sz w:val="22"/>
+                <w:szCs w:val="22"/>
+                <w:shd w:fill="00A933" w:val="clear"/>
                 <w:lang w:val="en-US" w:eastAsia="en-US" w:bidi="ar-SA"/>
               </w:rPr>
             </w:pPr>
@@ -4093,6 +4094,7 @@
                 <w:kern w:val="0"/>
                 <w:sz w:val="22"/>
                 <w:szCs w:val="22"/>
+                <w:shd w:fill="00A933" w:val="clear"/>
                 <w:lang w:val="en-US" w:eastAsia="en-US" w:bidi="ar-SA"/>
               </w:rPr>
               <w:t>Only outcomes reported using intention to treat analyses are included</w:t>
@@ -4110,10 +4112,11 @@
               <w:contextualSpacing/>
               <w:jc w:val="left"/>
               <w:rPr>
-                <w:rFonts w:ascii="Calibri" w:hAnsi="Calibri" w:eastAsia="Calibri" w:cs=""/>
-                <w:kern w:val="0"/>
-                <w:sz w:val="22"/>
-                <w:szCs w:val="22"/>
+                <w:rFonts w:eastAsia="Calibri" w:cs=""/>
+                <w:kern w:val="0"/>
+                <w:sz w:val="22"/>
+                <w:szCs w:val="22"/>
+                <w:shd w:fill="00A933" w:val="clear"/>
                 <w:lang w:val="en-US" w:eastAsia="en-US" w:bidi="ar-SA"/>
               </w:rPr>
             </w:pPr>
@@ -4123,6 +4126,7 @@
                 <w:kern w:val="0"/>
                 <w:sz w:val="22"/>
                 <w:szCs w:val="22"/>
+                <w:shd w:fill="00A933" w:val="clear"/>
                 <w:lang w:val="en-US" w:eastAsia="en-US" w:bidi="ar-SA"/>
               </w:rPr>
               <w:t>Only outcomes reported using per-protocol analyses are included</w:t>
@@ -4140,11 +4144,7 @@
               <w:contextualSpacing/>
               <w:jc w:val="left"/>
               <w:rPr>
-                <w:rFonts w:ascii="Calibri" w:hAnsi="Calibri" w:eastAsia="Calibri"/>
-                <w:kern w:val="0"/>
-                <w:sz w:val="22"/>
-                <w:szCs w:val="22"/>
-                <w:lang w:val="en-US" w:eastAsia="en-US" w:bidi="ar-SA"/>
+                <w:shd w:fill="00A933" w:val="clear"/>
               </w:rPr>
             </w:pPr>
             <w:r>
@@ -4153,6 +4153,7 @@
                 <w:kern w:val="0"/>
                 <w:sz w:val="22"/>
                 <w:szCs w:val="22"/>
+                <w:shd w:fill="00A933" w:val="clear"/>
                 <w:lang w:val="en-US" w:eastAsia="en-US" w:bidi="ar-SA"/>
               </w:rPr>
               <w:t>All outcomes are included regardless of the reported method of analysis</w:t>
@@ -4163,6 +4164,7 @@
                 <w:kern w:val="0"/>
                 <w:sz w:val="22"/>
                 <w:szCs w:val="22"/>
+                <w:shd w:fill="00A933" w:val="clear"/>
                 <w:vertAlign w:val="superscript"/>
                 <w:lang w:val="en-US" w:eastAsia="en-US" w:bidi="ar-SA"/>
               </w:rPr>
@@ -4175,7 +4177,7 @@
         <w:trPr/>
         <w:tc>
           <w:tcPr>
-            <w:tcW w:w="2543" w:type="dxa"/>
+            <w:tcW w:w="2542" w:type="dxa"/>
             <w:tcBorders/>
           </w:tcPr>
           <w:p>
@@ -4206,7 +4208,7 @@
         </w:tc>
         <w:tc>
           <w:tcPr>
-            <w:tcW w:w="7374" w:type="dxa"/>
+            <w:tcW w:w="7375" w:type="dxa"/>
             <w:tcBorders/>
           </w:tcPr>
           <w:p>
@@ -4455,7 +4457,7 @@
         <w:trPr/>
         <w:tc>
           <w:tcPr>
-            <w:tcW w:w="2543" w:type="dxa"/>
+            <w:tcW w:w="2542" w:type="dxa"/>
             <w:tcBorders/>
           </w:tcPr>
           <w:p>
@@ -4486,7 +4488,7 @@
         </w:tc>
         <w:tc>
           <w:tcPr>
-            <w:tcW w:w="7374" w:type="dxa"/>
+            <w:tcW w:w="7375" w:type="dxa"/>
             <w:tcBorders/>
           </w:tcPr>
           <w:p>
@@ -4645,7 +4647,7 @@
         <w:trPr/>
         <w:tc>
           <w:tcPr>
-            <w:tcW w:w="2543" w:type="dxa"/>
+            <w:tcW w:w="2542" w:type="dxa"/>
             <w:tcBorders/>
           </w:tcPr>
           <w:p>
@@ -4676,7 +4678,7 @@
         </w:tc>
         <w:tc>
           <w:tcPr>
-            <w:tcW w:w="7374" w:type="dxa"/>
+            <w:tcW w:w="7375" w:type="dxa"/>
             <w:tcBorders/>
           </w:tcPr>
           <w:p>
@@ -4775,7 +4777,7 @@
         <w:trPr/>
         <w:tc>
           <w:tcPr>
-            <w:tcW w:w="2543" w:type="dxa"/>
+            <w:tcW w:w="2542" w:type="dxa"/>
             <w:tcBorders/>
           </w:tcPr>
           <w:p>
@@ -4806,7 +4808,7 @@
         </w:tc>
         <w:tc>
           <w:tcPr>
-            <w:tcW w:w="7374" w:type="dxa"/>
+            <w:tcW w:w="7375" w:type="dxa"/>
             <w:tcBorders/>
           </w:tcPr>
           <w:p>
@@ -4875,7 +4877,7 @@
         <w:trPr/>
         <w:tc>
           <w:tcPr>
-            <w:tcW w:w="2543" w:type="dxa"/>
+            <w:tcW w:w="2542" w:type="dxa"/>
             <w:tcBorders/>
           </w:tcPr>
           <w:p>
@@ -4906,7 +4908,7 @@
         </w:tc>
         <w:tc>
           <w:tcPr>
-            <w:tcW w:w="7374" w:type="dxa"/>
+            <w:tcW w:w="7375" w:type="dxa"/>
             <w:tcBorders/>
           </w:tcPr>
           <w:p>
@@ -5594,7 +5596,7 @@
         <w:docPartGallery w:val="Page Numbers (Bottom of Page)"/>
         <w:docPartUnique w:val="true"/>
       </w:docPartObj>
-      <w:id w:val="951005402"/>
+      <w:id w:val="1607533114"/>
     </w:sdtPr>
     <w:sdtContent>
       <w:p>

</xml_diff>

<commit_message>
updated all slurm com
</commit_message>
<xml_diff>
--- a/p3 voe protocol v7.docx
+++ b/p3 voe protocol v7.docx
@@ -1844,8 +1844,8 @@
         <w:tblLook w:val="04a0" w:noHBand="0" w:noVBand="1" w:firstColumn="1" w:lastRow="0" w:lastColumn="0" w:firstRow="1"/>
       </w:tblPr>
       <w:tblGrid>
-        <w:gridCol w:w="2542"/>
-        <w:gridCol w:w="7375"/>
+        <w:gridCol w:w="2541"/>
+        <w:gridCol w:w="7376"/>
       </w:tblGrid>
       <w:tr>
         <w:trPr/>
@@ -1886,7 +1886,7 @@
         <w:trPr/>
         <w:tc>
           <w:tcPr>
-            <w:tcW w:w="2542" w:type="dxa"/>
+            <w:tcW w:w="2541" w:type="dxa"/>
             <w:tcBorders/>
           </w:tcPr>
           <w:p>
@@ -1917,7 +1917,7 @@
         </w:tc>
         <w:tc>
           <w:tcPr>
-            <w:tcW w:w="7375" w:type="dxa"/>
+            <w:tcW w:w="7376" w:type="dxa"/>
             <w:tcBorders/>
           </w:tcPr>
           <w:p>
@@ -1990,7 +1990,7 @@
         <w:trPr/>
         <w:tc>
           <w:tcPr>
-            <w:tcW w:w="2542" w:type="dxa"/>
+            <w:tcW w:w="2541" w:type="dxa"/>
             <w:tcBorders/>
           </w:tcPr>
           <w:p>
@@ -2021,7 +2021,7 @@
         </w:tc>
         <w:tc>
           <w:tcPr>
-            <w:tcW w:w="7375" w:type="dxa"/>
+            <w:tcW w:w="7376" w:type="dxa"/>
             <w:tcBorders/>
           </w:tcPr>
           <w:p>
@@ -2094,7 +2094,7 @@
         <w:trPr/>
         <w:tc>
           <w:tcPr>
-            <w:tcW w:w="2542" w:type="dxa"/>
+            <w:tcW w:w="2541" w:type="dxa"/>
             <w:tcBorders/>
           </w:tcPr>
           <w:p>
@@ -2125,7 +2125,7 @@
         </w:tc>
         <w:tc>
           <w:tcPr>
-            <w:tcW w:w="7375" w:type="dxa"/>
+            <w:tcW w:w="7376" w:type="dxa"/>
             <w:tcBorders/>
           </w:tcPr>
           <w:p>
@@ -2198,7 +2198,7 @@
         <w:trPr/>
         <w:tc>
           <w:tcPr>
-            <w:tcW w:w="2542" w:type="dxa"/>
+            <w:tcW w:w="2541" w:type="dxa"/>
             <w:tcBorders/>
           </w:tcPr>
           <w:p>
@@ -2229,7 +2229,7 @@
         </w:tc>
         <w:tc>
           <w:tcPr>
-            <w:tcW w:w="7375" w:type="dxa"/>
+            <w:tcW w:w="7376" w:type="dxa"/>
             <w:tcBorders/>
           </w:tcPr>
           <w:p>
@@ -2337,7 +2337,7 @@
         <w:trPr/>
         <w:tc>
           <w:tcPr>
-            <w:tcW w:w="2542" w:type="dxa"/>
+            <w:tcW w:w="2541" w:type="dxa"/>
             <w:tcBorders/>
           </w:tcPr>
           <w:p>
@@ -2368,7 +2368,7 @@
         </w:tc>
         <w:tc>
           <w:tcPr>
-            <w:tcW w:w="7375" w:type="dxa"/>
+            <w:tcW w:w="7376" w:type="dxa"/>
             <w:tcBorders/>
           </w:tcPr>
           <w:p>
@@ -2473,7 +2473,7 @@
         <w:trPr/>
         <w:tc>
           <w:tcPr>
-            <w:tcW w:w="2542" w:type="dxa"/>
+            <w:tcW w:w="2541" w:type="dxa"/>
             <w:tcBorders/>
           </w:tcPr>
           <w:p>
@@ -2504,7 +2504,7 @@
         </w:tc>
         <w:tc>
           <w:tcPr>
-            <w:tcW w:w="7375" w:type="dxa"/>
+            <w:tcW w:w="7376" w:type="dxa"/>
             <w:tcBorders/>
           </w:tcPr>
           <w:p>
@@ -2609,7 +2609,7 @@
         <w:trPr/>
         <w:tc>
           <w:tcPr>
-            <w:tcW w:w="2542" w:type="dxa"/>
+            <w:tcW w:w="2541" w:type="dxa"/>
             <w:tcBorders/>
           </w:tcPr>
           <w:p>
@@ -2640,7 +2640,7 @@
         </w:tc>
         <w:tc>
           <w:tcPr>
-            <w:tcW w:w="7375" w:type="dxa"/>
+            <w:tcW w:w="7376" w:type="dxa"/>
             <w:tcBorders/>
           </w:tcPr>
           <w:p>
@@ -2873,7 +2873,7 @@
         <w:trPr/>
         <w:tc>
           <w:tcPr>
-            <w:tcW w:w="2542" w:type="dxa"/>
+            <w:tcW w:w="2541" w:type="dxa"/>
             <w:tcBorders/>
           </w:tcPr>
           <w:p>
@@ -2904,7 +2904,7 @@
         </w:tc>
         <w:tc>
           <w:tcPr>
-            <w:tcW w:w="7375" w:type="dxa"/>
+            <w:tcW w:w="7376" w:type="dxa"/>
             <w:tcBorders/>
           </w:tcPr>
           <w:p>
@@ -2977,7 +2977,7 @@
         <w:trPr/>
         <w:tc>
           <w:tcPr>
-            <w:tcW w:w="2542" w:type="dxa"/>
+            <w:tcW w:w="2541" w:type="dxa"/>
             <w:tcBorders/>
           </w:tcPr>
           <w:p>
@@ -3008,7 +3008,7 @@
         </w:tc>
         <w:tc>
           <w:tcPr>
-            <w:tcW w:w="7375" w:type="dxa"/>
+            <w:tcW w:w="7376" w:type="dxa"/>
             <w:tcBorders/>
           </w:tcPr>
           <w:p>
@@ -3145,7 +3145,7 @@
         <w:trPr/>
         <w:tc>
           <w:tcPr>
-            <w:tcW w:w="2542" w:type="dxa"/>
+            <w:tcW w:w="2541" w:type="dxa"/>
             <w:tcBorders/>
           </w:tcPr>
           <w:p>
@@ -3176,7 +3176,7 @@
         </w:tc>
         <w:tc>
           <w:tcPr>
-            <w:tcW w:w="7375" w:type="dxa"/>
+            <w:tcW w:w="7376" w:type="dxa"/>
             <w:tcBorders/>
           </w:tcPr>
           <w:p>
@@ -3249,7 +3249,7 @@
         <w:trPr/>
         <w:tc>
           <w:tcPr>
-            <w:tcW w:w="2542" w:type="dxa"/>
+            <w:tcW w:w="2541" w:type="dxa"/>
             <w:tcBorders/>
           </w:tcPr>
           <w:p>
@@ -3280,7 +3280,7 @@
         </w:tc>
         <w:tc>
           <w:tcPr>
-            <w:tcW w:w="7375" w:type="dxa"/>
+            <w:tcW w:w="7376" w:type="dxa"/>
             <w:tcBorders/>
           </w:tcPr>
           <w:p>
@@ -3385,7 +3385,7 @@
         <w:trPr/>
         <w:tc>
           <w:tcPr>
-            <w:tcW w:w="2542" w:type="dxa"/>
+            <w:tcW w:w="2541" w:type="dxa"/>
             <w:tcBorders/>
           </w:tcPr>
           <w:p>
@@ -3416,7 +3416,7 @@
         </w:tc>
         <w:tc>
           <w:tcPr>
-            <w:tcW w:w="7375" w:type="dxa"/>
+            <w:tcW w:w="7376" w:type="dxa"/>
             <w:tcBorders/>
           </w:tcPr>
           <w:p>
@@ -3526,7 +3526,7 @@
         <w:trPr/>
         <w:tc>
           <w:tcPr>
-            <w:tcW w:w="2542" w:type="dxa"/>
+            <w:tcW w:w="2541" w:type="dxa"/>
             <w:tcBorders/>
           </w:tcPr>
           <w:p>
@@ -3557,7 +3557,7 @@
         </w:tc>
         <w:tc>
           <w:tcPr>
-            <w:tcW w:w="7375" w:type="dxa"/>
+            <w:tcW w:w="7376" w:type="dxa"/>
             <w:tcBorders/>
           </w:tcPr>
           <w:p>
@@ -3689,7 +3689,7 @@
         <w:trPr/>
         <w:tc>
           <w:tcPr>
-            <w:tcW w:w="2542" w:type="dxa"/>
+            <w:tcW w:w="2541" w:type="dxa"/>
             <w:tcBorders/>
           </w:tcPr>
           <w:p>
@@ -3720,7 +3720,7 @@
         </w:tc>
         <w:tc>
           <w:tcPr>
-            <w:tcW w:w="7375" w:type="dxa"/>
+            <w:tcW w:w="7376" w:type="dxa"/>
             <w:tcBorders/>
           </w:tcPr>
           <w:p>
@@ -3793,7 +3793,7 @@
         <w:trPr/>
         <w:tc>
           <w:tcPr>
-            <w:tcW w:w="2542" w:type="dxa"/>
+            <w:tcW w:w="2541" w:type="dxa"/>
             <w:tcBorders/>
           </w:tcPr>
           <w:p>
@@ -3824,7 +3824,7 @@
         </w:tc>
         <w:tc>
           <w:tcPr>
-            <w:tcW w:w="7375" w:type="dxa"/>
+            <w:tcW w:w="7376" w:type="dxa"/>
             <w:tcBorders/>
           </w:tcPr>
           <w:p>
@@ -3898,7 +3898,7 @@
         <w:trPr/>
         <w:tc>
           <w:tcPr>
-            <w:tcW w:w="2542" w:type="dxa"/>
+            <w:tcW w:w="2541" w:type="dxa"/>
             <w:tcBorders/>
           </w:tcPr>
           <w:p>
@@ -3929,7 +3929,7 @@
         </w:tc>
         <w:tc>
           <w:tcPr>
-            <w:tcW w:w="7375" w:type="dxa"/>
+            <w:tcW w:w="7376" w:type="dxa"/>
             <w:tcBorders/>
           </w:tcPr>
           <w:p>
@@ -4034,7 +4034,7 @@
         <w:trPr/>
         <w:tc>
           <w:tcPr>
-            <w:tcW w:w="2542" w:type="dxa"/>
+            <w:tcW w:w="2541" w:type="dxa"/>
             <w:tcBorders/>
           </w:tcPr>
           <w:p>
@@ -4065,7 +4065,7 @@
         </w:tc>
         <w:tc>
           <w:tcPr>
-            <w:tcW w:w="7375" w:type="dxa"/>
+            <w:tcW w:w="7376" w:type="dxa"/>
             <w:tcBorders/>
           </w:tcPr>
           <w:p>
@@ -4177,7 +4177,7 @@
         <w:trPr/>
         <w:tc>
           <w:tcPr>
-            <w:tcW w:w="2542" w:type="dxa"/>
+            <w:tcW w:w="2541" w:type="dxa"/>
             <w:tcBorders/>
           </w:tcPr>
           <w:p>
@@ -4208,7 +4208,7 @@
         </w:tc>
         <w:tc>
           <w:tcPr>
-            <w:tcW w:w="7375" w:type="dxa"/>
+            <w:tcW w:w="7376" w:type="dxa"/>
             <w:tcBorders/>
           </w:tcPr>
           <w:p>
@@ -4223,19 +4223,21 @@
               <w:contextualSpacing/>
               <w:jc w:val="left"/>
               <w:rPr>
-                <w:rFonts w:ascii="Calibri" w:hAnsi="Calibri" w:eastAsia="Calibri" w:cs=""/>
-                <w:kern w:val="0"/>
-                <w:sz w:val="22"/>
-                <w:szCs w:val="22"/>
+                <w:rFonts w:eastAsia="Calibri" w:cs="" w:cstheme="minorBidi" w:eastAsiaTheme="minorHAnsi"/>
+                <w:kern w:val="0"/>
+                <w:sz w:val="22"/>
+                <w:szCs w:val="22"/>
+                <w:shd w:fill="00A933" w:val="clear"/>
                 <w:lang w:val="en-US" w:eastAsia="en-US" w:bidi="ar-SA"/>
               </w:rPr>
             </w:pPr>
             <w:r>
               <w:rPr>
-                <w:rFonts w:eastAsia="Calibri" w:cs=""/>
-                <w:kern w:val="0"/>
-                <w:sz w:val="22"/>
-                <w:szCs w:val="22"/>
+                <w:rFonts w:eastAsia="Calibri" w:cs="" w:cstheme="minorBidi" w:eastAsiaTheme="minorHAnsi"/>
+                <w:kern w:val="0"/>
+                <w:sz w:val="22"/>
+                <w:szCs w:val="22"/>
+                <w:shd w:fill="00A933" w:val="clear"/>
                 <w:lang w:val="en-US" w:eastAsia="en-US" w:bidi="ar-SA"/>
               </w:rPr>
               <w:t xml:space="preserve">Only trials using plate fixation </w:t>
@@ -4253,19 +4255,21 @@
               <w:contextualSpacing/>
               <w:jc w:val="left"/>
               <w:rPr>
-                <w:rFonts w:ascii="Calibri" w:hAnsi="Calibri" w:eastAsia="Calibri" w:cs=""/>
-                <w:kern w:val="0"/>
-                <w:sz w:val="22"/>
-                <w:szCs w:val="22"/>
+                <w:rFonts w:eastAsia="Calibri" w:cs="" w:cstheme="minorBidi" w:eastAsiaTheme="minorHAnsi"/>
+                <w:kern w:val="0"/>
+                <w:sz w:val="22"/>
+                <w:szCs w:val="22"/>
+                <w:shd w:fill="00A933" w:val="clear"/>
                 <w:lang w:val="en-US" w:eastAsia="en-US" w:bidi="ar-SA"/>
               </w:rPr>
             </w:pPr>
             <w:r>
               <w:rPr>
-                <w:rFonts w:eastAsia="Calibri" w:cs=""/>
-                <w:kern w:val="0"/>
-                <w:sz w:val="22"/>
-                <w:szCs w:val="22"/>
+                <w:rFonts w:eastAsia="Calibri" w:cs="" w:cstheme="minorBidi" w:eastAsiaTheme="minorHAnsi"/>
+                <w:kern w:val="0"/>
+                <w:sz w:val="22"/>
+                <w:szCs w:val="22"/>
+                <w:shd w:fill="00A933" w:val="clear"/>
                 <w:lang w:val="en-US" w:eastAsia="en-US" w:bidi="ar-SA"/>
               </w:rPr>
               <w:t>Only trials using tension band fixation</w:t>
@@ -4283,19 +4287,21 @@
               <w:contextualSpacing/>
               <w:jc w:val="left"/>
               <w:rPr>
-                <w:rFonts w:ascii="Calibri" w:hAnsi="Calibri" w:eastAsia="Calibri" w:cs=""/>
-                <w:kern w:val="0"/>
-                <w:sz w:val="22"/>
-                <w:szCs w:val="22"/>
+                <w:rFonts w:eastAsia="Calibri" w:cs="" w:cstheme="minorBidi" w:eastAsiaTheme="minorHAnsi"/>
+                <w:kern w:val="0"/>
+                <w:sz w:val="22"/>
+                <w:szCs w:val="22"/>
+                <w:shd w:fill="00A933" w:val="clear"/>
                 <w:lang w:val="en-US" w:eastAsia="en-US" w:bidi="ar-SA"/>
               </w:rPr>
             </w:pPr>
             <w:r>
               <w:rPr>
-                <w:rFonts w:eastAsia="Calibri" w:cs=""/>
-                <w:kern w:val="0"/>
-                <w:sz w:val="22"/>
-                <w:szCs w:val="22"/>
+                <w:rFonts w:eastAsia="Calibri" w:cs="" w:cstheme="minorBidi" w:eastAsiaTheme="minorHAnsi"/>
+                <w:kern w:val="0"/>
+                <w:sz w:val="22"/>
+                <w:szCs w:val="22"/>
+                <w:shd w:fill="00A933" w:val="clear"/>
                 <w:lang w:val="en-US" w:eastAsia="en-US" w:bidi="ar-SA"/>
               </w:rPr>
               <w:t xml:space="preserve">Only trials using either plate or tension band fixation  </w:t>
@@ -4313,19 +4319,21 @@
               <w:contextualSpacing/>
               <w:jc w:val="left"/>
               <w:rPr>
-                <w:rFonts w:ascii="Calibri" w:hAnsi="Calibri" w:eastAsia="Calibri" w:cs=""/>
-                <w:kern w:val="0"/>
-                <w:sz w:val="22"/>
-                <w:szCs w:val="22"/>
+                <w:rFonts w:eastAsia="Calibri" w:cs="" w:cstheme="minorBidi" w:eastAsiaTheme="minorHAnsi"/>
+                <w:kern w:val="0"/>
+                <w:sz w:val="22"/>
+                <w:szCs w:val="22"/>
+                <w:shd w:fill="00A933" w:val="clear"/>
                 <w:lang w:val="en-US" w:eastAsia="en-US" w:bidi="ar-SA"/>
               </w:rPr>
             </w:pPr>
             <w:r>
               <w:rPr>
-                <w:rFonts w:eastAsia="Calibri" w:cs=""/>
-                <w:kern w:val="0"/>
-                <w:sz w:val="22"/>
-                <w:szCs w:val="22"/>
+                <w:rFonts w:eastAsia="Calibri" w:cs="" w:cstheme="minorBidi" w:eastAsiaTheme="minorHAnsi"/>
+                <w:kern w:val="0"/>
+                <w:sz w:val="22"/>
+                <w:szCs w:val="22"/>
+                <w:shd w:fill="00A933" w:val="clear"/>
                 <w:lang w:val="en-US" w:eastAsia="en-US" w:bidi="ar-SA"/>
               </w:rPr>
               <w:t xml:space="preserve">Only trials using an intramedullary nail </w:t>
@@ -4343,19 +4351,21 @@
               <w:contextualSpacing/>
               <w:jc w:val="left"/>
               <w:rPr>
-                <w:rFonts w:ascii="Calibri" w:hAnsi="Calibri" w:eastAsia="Calibri" w:cs=""/>
-                <w:kern w:val="0"/>
-                <w:sz w:val="22"/>
-                <w:szCs w:val="22"/>
+                <w:rFonts w:eastAsia="Calibri" w:cs="" w:cstheme="minorBidi" w:eastAsiaTheme="minorHAnsi"/>
+                <w:kern w:val="0"/>
+                <w:sz w:val="22"/>
+                <w:szCs w:val="22"/>
+                <w:shd w:fill="00A933" w:val="clear"/>
                 <w:lang w:val="en-US" w:eastAsia="en-US" w:bidi="ar-SA"/>
               </w:rPr>
             </w:pPr>
             <w:r>
               <w:rPr>
-                <w:rFonts w:eastAsia="Calibri" w:cs=""/>
-                <w:kern w:val="0"/>
-                <w:sz w:val="22"/>
-                <w:szCs w:val="22"/>
+                <w:rFonts w:eastAsia="Calibri" w:cs="" w:cstheme="minorBidi" w:eastAsiaTheme="minorHAnsi"/>
+                <w:kern w:val="0"/>
+                <w:sz w:val="22"/>
+                <w:szCs w:val="22"/>
+                <w:shd w:fill="00A933" w:val="clear"/>
                 <w:lang w:val="en-US" w:eastAsia="en-US" w:bidi="ar-SA"/>
               </w:rPr>
               <w:t>Only trials using hemiarthroplasty</w:t>
@@ -4373,19 +4383,21 @@
               <w:contextualSpacing/>
               <w:jc w:val="left"/>
               <w:rPr>
-                <w:rFonts w:ascii="Calibri" w:hAnsi="Calibri" w:eastAsia="Calibri" w:cs=""/>
-                <w:kern w:val="0"/>
-                <w:sz w:val="22"/>
-                <w:szCs w:val="22"/>
+                <w:rFonts w:eastAsia="Calibri" w:cs="" w:cstheme="minorBidi" w:eastAsiaTheme="minorHAnsi"/>
+                <w:kern w:val="0"/>
+                <w:sz w:val="22"/>
+                <w:szCs w:val="22"/>
+                <w:shd w:fill="00A933" w:val="clear"/>
                 <w:lang w:val="en-US" w:eastAsia="en-US" w:bidi="ar-SA"/>
               </w:rPr>
             </w:pPr>
             <w:r>
               <w:rPr>
-                <w:rFonts w:eastAsia="Calibri" w:cs=""/>
-                <w:kern w:val="0"/>
-                <w:sz w:val="22"/>
-                <w:szCs w:val="22"/>
+                <w:rFonts w:eastAsia="Calibri" w:cs="" w:cstheme="minorBidi" w:eastAsiaTheme="minorHAnsi"/>
+                <w:kern w:val="0"/>
+                <w:sz w:val="22"/>
+                <w:szCs w:val="22"/>
+                <w:shd w:fill="00A933" w:val="clear"/>
                 <w:lang w:val="en-US" w:eastAsia="en-US" w:bidi="ar-SA"/>
               </w:rPr>
               <w:t>Only trials using reverse hemiarthroplasty</w:t>
@@ -4403,19 +4415,21 @@
               <w:contextualSpacing/>
               <w:jc w:val="left"/>
               <w:rPr>
-                <w:rFonts w:ascii="Calibri" w:hAnsi="Calibri" w:eastAsia="Calibri" w:cs=""/>
-                <w:kern w:val="0"/>
-                <w:sz w:val="22"/>
-                <w:szCs w:val="22"/>
+                <w:rFonts w:eastAsia="Calibri" w:cs="" w:cstheme="minorBidi" w:eastAsiaTheme="minorHAnsi"/>
+                <w:kern w:val="0"/>
+                <w:sz w:val="22"/>
+                <w:szCs w:val="22"/>
+                <w:shd w:fill="00A933" w:val="clear"/>
                 <w:lang w:val="en-US" w:eastAsia="en-US" w:bidi="ar-SA"/>
               </w:rPr>
             </w:pPr>
             <w:r>
               <w:rPr>
-                <w:rFonts w:eastAsia="Calibri" w:cs=""/>
-                <w:kern w:val="0"/>
-                <w:sz w:val="22"/>
-                <w:szCs w:val="22"/>
+                <w:rFonts w:eastAsia="Calibri" w:cs="" w:cstheme="minorBidi" w:eastAsiaTheme="minorHAnsi"/>
+                <w:kern w:val="0"/>
+                <w:sz w:val="22"/>
+                <w:szCs w:val="22"/>
+                <w:shd w:fill="00A933" w:val="clear"/>
                 <w:lang w:val="en-US" w:eastAsia="en-US" w:bidi="ar-SA"/>
               </w:rPr>
               <w:t xml:space="preserve">Only trials using either hemiarthroplasty or reverse hemiarthroplasty </w:t>
@@ -4433,19 +4447,21 @@
               <w:contextualSpacing/>
               <w:jc w:val="left"/>
               <w:rPr>
-                <w:rFonts w:ascii="Calibri" w:hAnsi="Calibri" w:eastAsia="Calibri" w:cs=""/>
-                <w:kern w:val="0"/>
-                <w:sz w:val="22"/>
-                <w:szCs w:val="22"/>
+                <w:rFonts w:eastAsia="Calibri" w:cs="" w:cstheme="minorBidi" w:eastAsiaTheme="minorHAnsi"/>
+                <w:kern w:val="0"/>
+                <w:sz w:val="22"/>
+                <w:szCs w:val="22"/>
+                <w:shd w:fill="00A933" w:val="clear"/>
                 <w:lang w:val="en-US" w:eastAsia="en-US" w:bidi="ar-SA"/>
               </w:rPr>
             </w:pPr>
             <w:r>
               <w:rPr>
-                <w:rFonts w:eastAsia="Calibri" w:cs=""/>
-                <w:kern w:val="0"/>
-                <w:sz w:val="22"/>
-                <w:szCs w:val="22"/>
+                <w:rFonts w:eastAsia="Calibri" w:cs="" w:cstheme="minorBidi" w:eastAsiaTheme="minorHAnsi"/>
+                <w:kern w:val="0"/>
+                <w:sz w:val="22"/>
+                <w:szCs w:val="22"/>
+                <w:shd w:fill="00A933" w:val="clear"/>
                 <w:lang w:val="en-US" w:eastAsia="en-US" w:bidi="ar-SA"/>
               </w:rPr>
               <w:t xml:space="preserve">Inclusion of all trials regardless of intervention </w:t>
@@ -4457,7 +4473,7 @@
         <w:trPr/>
         <w:tc>
           <w:tcPr>
-            <w:tcW w:w="2542" w:type="dxa"/>
+            <w:tcW w:w="2541" w:type="dxa"/>
             <w:tcBorders/>
           </w:tcPr>
           <w:p>
@@ -4488,7 +4504,7 @@
         </w:tc>
         <w:tc>
           <w:tcPr>
-            <w:tcW w:w="7375" w:type="dxa"/>
+            <w:tcW w:w="7376" w:type="dxa"/>
             <w:tcBorders/>
           </w:tcPr>
           <w:p>
@@ -4503,19 +4519,21 @@
               <w:contextualSpacing/>
               <w:jc w:val="left"/>
               <w:rPr>
-                <w:rFonts w:ascii="Calibri" w:hAnsi="Calibri" w:eastAsia="Calibri" w:cs=""/>
-                <w:kern w:val="0"/>
-                <w:sz w:val="22"/>
-                <w:szCs w:val="22"/>
+                <w:rFonts w:eastAsia="Calibri" w:cs="" w:cstheme="minorBidi" w:eastAsiaTheme="minorHAnsi"/>
+                <w:kern w:val="0"/>
+                <w:sz w:val="22"/>
+                <w:szCs w:val="22"/>
+                <w:shd w:fill="00A933" w:val="clear"/>
                 <w:lang w:val="en-US" w:eastAsia="en-US" w:bidi="ar-SA"/>
               </w:rPr>
             </w:pPr>
             <w:r>
               <w:rPr>
-                <w:rFonts w:eastAsia="Calibri" w:cs=""/>
-                <w:kern w:val="0"/>
-                <w:sz w:val="22"/>
-                <w:szCs w:val="22"/>
+                <w:rFonts w:eastAsia="Calibri" w:cs="" w:cstheme="minorBidi" w:eastAsiaTheme="minorHAnsi"/>
+                <w:kern w:val="0"/>
+                <w:sz w:val="22"/>
+                <w:szCs w:val="22"/>
+                <w:shd w:fill="00A933" w:val="clear"/>
                 <w:lang w:val="en-US" w:eastAsia="en-US" w:bidi="ar-SA"/>
               </w:rPr>
               <w:t xml:space="preserve">Only trials with predominantly 2-part fractures </w:t>
@@ -4533,19 +4551,21 @@
               <w:contextualSpacing/>
               <w:jc w:val="left"/>
               <w:rPr>
-                <w:rFonts w:ascii="Calibri" w:hAnsi="Calibri" w:eastAsia="Calibri" w:cs=""/>
-                <w:kern w:val="0"/>
-                <w:sz w:val="22"/>
-                <w:szCs w:val="22"/>
+                <w:rFonts w:eastAsia="Calibri" w:cs="" w:cstheme="minorBidi" w:eastAsiaTheme="minorHAnsi"/>
+                <w:kern w:val="0"/>
+                <w:sz w:val="22"/>
+                <w:szCs w:val="22"/>
+                <w:shd w:fill="00A933" w:val="clear"/>
                 <w:lang w:val="en-US" w:eastAsia="en-US" w:bidi="ar-SA"/>
               </w:rPr>
             </w:pPr>
             <w:r>
               <w:rPr>
-                <w:rFonts w:eastAsia="Calibri" w:cs=""/>
-                <w:kern w:val="0"/>
-                <w:sz w:val="22"/>
-                <w:szCs w:val="22"/>
+                <w:rFonts w:eastAsia="Calibri" w:cs="" w:cstheme="minorBidi" w:eastAsiaTheme="minorHAnsi"/>
+                <w:kern w:val="0"/>
+                <w:sz w:val="22"/>
+                <w:szCs w:val="22"/>
+                <w:shd w:fill="00A933" w:val="clear"/>
                 <w:lang w:val="en-US" w:eastAsia="en-US" w:bidi="ar-SA"/>
               </w:rPr>
               <w:t xml:space="preserve">Only trials with predominantly 3-part fractures </w:t>
@@ -4563,19 +4583,21 @@
               <w:contextualSpacing/>
               <w:jc w:val="left"/>
               <w:rPr>
-                <w:rFonts w:ascii="Calibri" w:hAnsi="Calibri" w:eastAsia="Calibri" w:cs=""/>
-                <w:kern w:val="0"/>
-                <w:sz w:val="22"/>
-                <w:szCs w:val="22"/>
+                <w:rFonts w:eastAsia="Calibri" w:cs="" w:cstheme="minorBidi" w:eastAsiaTheme="minorHAnsi"/>
+                <w:kern w:val="0"/>
+                <w:sz w:val="22"/>
+                <w:szCs w:val="22"/>
+                <w:shd w:fill="00A933" w:val="clear"/>
                 <w:lang w:val="en-US" w:eastAsia="en-US" w:bidi="ar-SA"/>
               </w:rPr>
             </w:pPr>
             <w:r>
               <w:rPr>
-                <w:rFonts w:eastAsia="Calibri" w:cs=""/>
-                <w:kern w:val="0"/>
-                <w:sz w:val="22"/>
-                <w:szCs w:val="22"/>
+                <w:rFonts w:eastAsia="Calibri" w:cs="" w:cstheme="minorBidi" w:eastAsiaTheme="minorHAnsi"/>
+                <w:kern w:val="0"/>
+                <w:sz w:val="22"/>
+                <w:szCs w:val="22"/>
+                <w:shd w:fill="00A933" w:val="clear"/>
                 <w:lang w:val="en-US" w:eastAsia="en-US" w:bidi="ar-SA"/>
               </w:rPr>
               <w:t xml:space="preserve">Only trials with predominantly 4-part fractures </w:t>
@@ -4593,19 +4615,21 @@
               <w:contextualSpacing/>
               <w:jc w:val="left"/>
               <w:rPr>
-                <w:rFonts w:ascii="Calibri" w:hAnsi="Calibri" w:eastAsia="Calibri" w:cs=""/>
-                <w:kern w:val="0"/>
-                <w:sz w:val="22"/>
-                <w:szCs w:val="22"/>
+                <w:rFonts w:eastAsia="Calibri" w:cs="" w:cstheme="minorBidi" w:eastAsiaTheme="minorHAnsi"/>
+                <w:kern w:val="0"/>
+                <w:sz w:val="22"/>
+                <w:szCs w:val="22"/>
+                <w:shd w:fill="00A933" w:val="clear"/>
                 <w:lang w:val="en-US" w:eastAsia="en-US" w:bidi="ar-SA"/>
               </w:rPr>
             </w:pPr>
             <w:r>
               <w:rPr>
-                <w:rFonts w:eastAsia="Calibri" w:cs=""/>
-                <w:kern w:val="0"/>
-                <w:sz w:val="22"/>
-                <w:szCs w:val="22"/>
+                <w:rFonts w:eastAsia="Calibri" w:cs="" w:cstheme="minorBidi" w:eastAsiaTheme="minorHAnsi"/>
+                <w:kern w:val="0"/>
+                <w:sz w:val="22"/>
+                <w:szCs w:val="22"/>
+                <w:shd w:fill="00A933" w:val="clear"/>
                 <w:lang w:val="en-US" w:eastAsia="en-US" w:bidi="ar-SA"/>
               </w:rPr>
               <w:t xml:space="preserve">Only trials with predominantly 3- or 4-part fractures </w:t>
@@ -4623,19 +4647,21 @@
               <w:contextualSpacing/>
               <w:jc w:val="left"/>
               <w:rPr>
-                <w:rFonts w:ascii="Calibri" w:hAnsi="Calibri" w:eastAsia="Calibri" w:cs=""/>
-                <w:kern w:val="0"/>
-                <w:sz w:val="22"/>
-                <w:szCs w:val="22"/>
+                <w:rFonts w:eastAsia="Calibri" w:cs="" w:cstheme="minorBidi" w:eastAsiaTheme="minorHAnsi"/>
+                <w:kern w:val="0"/>
+                <w:sz w:val="22"/>
+                <w:szCs w:val="22"/>
+                <w:shd w:fill="00A933" w:val="clear"/>
                 <w:lang w:val="en-US" w:eastAsia="en-US" w:bidi="ar-SA"/>
               </w:rPr>
             </w:pPr>
             <w:r>
               <w:rPr>
-                <w:rFonts w:eastAsia="Calibri" w:cs=""/>
-                <w:kern w:val="0"/>
-                <w:sz w:val="22"/>
-                <w:szCs w:val="22"/>
+                <w:rFonts w:eastAsia="Calibri" w:cs="" w:cstheme="minorBidi" w:eastAsiaTheme="minorHAnsi"/>
+                <w:kern w:val="0"/>
+                <w:sz w:val="22"/>
+                <w:szCs w:val="22"/>
+                <w:shd w:fill="00A933" w:val="clear"/>
                 <w:lang w:val="en-US" w:eastAsia="en-US" w:bidi="ar-SA"/>
               </w:rPr>
               <w:t>All trials regardless of fracture classifications</w:t>
@@ -4647,7 +4673,7 @@
         <w:trPr/>
         <w:tc>
           <w:tcPr>
-            <w:tcW w:w="2542" w:type="dxa"/>
+            <w:tcW w:w="2541" w:type="dxa"/>
             <w:tcBorders/>
           </w:tcPr>
           <w:p>
@@ -4678,7 +4704,7 @@
         </w:tc>
         <w:tc>
           <w:tcPr>
-            <w:tcW w:w="7375" w:type="dxa"/>
+            <w:tcW w:w="7376" w:type="dxa"/>
             <w:tcBorders/>
           </w:tcPr>
           <w:p>
@@ -4777,7 +4803,7 @@
         <w:trPr/>
         <w:tc>
           <w:tcPr>
-            <w:tcW w:w="2542" w:type="dxa"/>
+            <w:tcW w:w="2541" w:type="dxa"/>
             <w:tcBorders/>
           </w:tcPr>
           <w:p>
@@ -4808,7 +4834,7 @@
         </w:tc>
         <w:tc>
           <w:tcPr>
-            <w:tcW w:w="7375" w:type="dxa"/>
+            <w:tcW w:w="7376" w:type="dxa"/>
             <w:tcBorders/>
           </w:tcPr>
           <w:p>
@@ -4877,7 +4903,7 @@
         <w:trPr/>
         <w:tc>
           <w:tcPr>
-            <w:tcW w:w="2542" w:type="dxa"/>
+            <w:tcW w:w="2541" w:type="dxa"/>
             <w:tcBorders/>
           </w:tcPr>
           <w:p>
@@ -4908,7 +4934,7 @@
         </w:tc>
         <w:tc>
           <w:tcPr>
-            <w:tcW w:w="7375" w:type="dxa"/>
+            <w:tcW w:w="7376" w:type="dxa"/>
             <w:tcBorders/>
           </w:tcPr>
           <w:p>
@@ -5596,7 +5622,7 @@
         <w:docPartGallery w:val="Page Numbers (Bottom of Page)"/>
         <w:docPartUnique w:val="true"/>
       </w:docPartObj>
-      <w:id w:val="1607533114"/>
+      <w:id w:val="2145705114"/>
     </w:sdtPr>
     <w:sdtContent>
       <w:p>

</xml_diff>